<commit_message>
minor changes in calculations
</commit_message>
<xml_diff>
--- a/Simulation Report Preparation/Power and loss calculations.docx
+++ b/Simulation Report Preparation/Power and loss calculations.docx
@@ -79,25 +79,7 @@
             <w:rPr>
               <w:rFonts w:ascii="Cambria Math" w:hAnsi="Cambria Math"/>
             </w:rPr>
-            <m:t xml:space="preserve"> </m:t>
-          </m:r>
-          <m:r>
-            <w:rPr>
-              <w:rFonts w:ascii="Cambria Math" w:hAnsi="Cambria Math"/>
-            </w:rPr>
-            <m:t>= 5.5 HP =5.5</m:t>
-          </m:r>
-          <m:r>
-            <w:rPr>
-              <w:rFonts w:ascii="Cambria Math" w:hAnsi="Cambria Math"/>
-            </w:rPr>
-            <m:t>×</m:t>
-          </m:r>
-          <m:r>
-            <w:rPr>
-              <w:rFonts w:ascii="Cambria Math" w:hAnsi="Cambria Math"/>
-            </w:rPr>
-            <m:t>745,712</m:t>
+            <m:t xml:space="preserve"> = 5.5 HP =5.5×745,712</m:t>
           </m:r>
           <m:f>
             <m:fPr>
@@ -1301,19 +1283,7 @@
             <w:rPr>
               <w:rFonts w:ascii="Cambria Math" w:eastAsiaTheme="minorEastAsia" w:hAnsi="Cambria Math"/>
             </w:rPr>
-            <m:t>=230.2</m:t>
-          </m:r>
-          <m:r>
-            <w:rPr>
-              <w:rFonts w:ascii="Cambria Math" w:eastAsiaTheme="minorEastAsia" w:hAnsi="Cambria Math"/>
-            </w:rPr>
-            <m:t>19</m:t>
-          </m:r>
-          <m:r>
-            <w:rPr>
-              <w:rFonts w:ascii="Cambria Math" w:eastAsiaTheme="minorEastAsia" w:hAnsi="Cambria Math"/>
-            </w:rPr>
-            <m:t>W</m:t>
+            <m:t>=230.219W</m:t>
           </m:r>
         </m:oMath>
       </m:oMathPara>
@@ -1390,13 +1360,7 @@
                   <w:rPr>
                     <w:rFonts w:ascii="Cambria Math" w:hAnsi="Cambria Math"/>
                   </w:rPr>
-                  <m:t>loss</m:t>
-                </m:r>
-                <m:r>
-                  <w:rPr>
-                    <w:rFonts w:ascii="Cambria Math" w:hAnsi="Cambria Math"/>
-                  </w:rPr>
-                  <m:t xml:space="preserve"> </m:t>
+                  <m:t xml:space="preserve">loss </m:t>
                 </m:r>
               </m:sub>
             </m:sSub>
@@ -1473,6 +1437,14 @@
     </w:p>
     <w:p>
       <w:r>
+        <w:t xml:space="preserve">At no load condition, all input power is equal to the loss of </w:t>
+      </w:r>
+      <w:r>
+        <w:t>friction of motor.</w:t>
+      </w:r>
+    </w:p>
+    <w:p>
+      <w:r>
         <w:t>V</w:t>
       </w:r>
       <w:r>
@@ -1722,37 +1694,11 @@
               </m:r>
             </m:num>
             <m:den>
-              <m:f>
-                <m:fPr>
-                  <m:ctrlPr>
-                    <w:rPr>
-                      <w:rFonts w:ascii="Cambria Math" w:eastAsiaTheme="minorEastAsia" w:hAnsi="Cambria Math"/>
-                      <w:i/>
-                    </w:rPr>
-                  </m:ctrlPr>
-                </m:fPr>
-                <m:num>
-                  <m:r>
-                    <w:rPr>
-                      <w:rFonts w:ascii="Cambria Math" w:eastAsiaTheme="minorEastAsia" w:hAnsi="Cambria Math"/>
-                    </w:rPr>
-                    <m:t>170V</m:t>
-                  </m:r>
-                </m:num>
-                <m:den>
-                  <m:r>
-                    <w:rPr>
-                      <w:rFonts w:ascii="Cambria Math" w:eastAsiaTheme="minorEastAsia" w:hAnsi="Cambria Math"/>
-                    </w:rPr>
-                    <m:t>210 Ohm</m:t>
-                  </m:r>
-                </m:den>
-              </m:f>
-              <m:r>
-                <w:rPr>
-                  <w:rFonts w:ascii="Cambria Math" w:eastAsiaTheme="minorEastAsia" w:hAnsi="Cambria Math"/>
-                </w:rPr>
-                <m:t>×1.185H</m:t>
+              <m:r>
+                <w:rPr>
+                  <w:rFonts w:ascii="Cambria Math" w:eastAsiaTheme="minorEastAsia" w:hAnsi="Cambria Math"/>
+                </w:rPr>
+                <m:t>1.048A×1.185H</m:t>
               </m:r>
             </m:den>
           </m:f>
@@ -1760,7 +1706,7 @@
             <w:rPr>
               <w:rFonts w:ascii="Cambria Math" w:eastAsiaTheme="minorEastAsia" w:hAnsi="Cambria Math"/>
             </w:rPr>
-            <m:t>=177.215 rad/s</m:t>
+            <m:t>=136.889 rad/s</m:t>
           </m:r>
         </m:oMath>
       </m:oMathPara>
@@ -1916,7 +1862,7 @@
                 <w:rPr>
                   <w:rFonts w:ascii="Cambria Math" w:eastAsiaTheme="minorEastAsia" w:hAnsi="Cambria Math"/>
                 </w:rPr>
-                <m:t>177.215rad</m:t>
+                <m:t>136.889rad</m:t>
               </m:r>
             </m:num>
             <m:den>
@@ -1932,7 +1878,7 @@
             <w:rPr>
               <w:rFonts w:ascii="Cambria Math" w:eastAsiaTheme="minorEastAsia" w:hAnsi="Cambria Math"/>
             </w:rPr>
-            <m:t>= 259.8N/m</m:t>
+            <m:t>= 200.68N/m</m:t>
           </m:r>
         </m:oMath>
       </m:oMathPara>
@@ -1960,10 +1906,13 @@
     </w:p>
     <w:p>
       <w:r>
-        <w:t xml:space="preserve">There is 259.8N/m loss due to rotation. This loss is seen both in motor and generator. So, total rotation loss will be 519.59W. As a result, electromechanical power output will be 2519.59W to boil water on a kettle. In addition, </w:t>
+        <w:t xml:space="preserve">There is 200.68W loss due to </w:t>
       </w:r>
       <w:r>
-        <w:t>V</w:t>
+        <w:t>friction</w:t>
+      </w:r>
+      <w:r>
+        <w:t>. This loss is seen both in motor and generator. So, total rotation loss will be 401.36W. As a result, electromechanical power output will be 2401.36W to boil water on a kettle. In addition, V</w:t>
       </w:r>
       <w:r>
         <w:rPr>
@@ -2285,7 +2234,7 @@
             <w:rPr>
               <w:rFonts w:ascii="Cambria Math" w:hAnsi="Cambria Math"/>
             </w:rPr>
-            <m:t>=2519.59W =(</m:t>
+            <m:t>=2401.36W =(</m:t>
           </m:r>
           <m:sSub>
             <m:sSubPr>
@@ -2494,7 +2443,7 @@
             <w:rPr>
               <w:rFonts w:ascii="Cambria Math" w:hAnsi="Cambria Math"/>
             </w:rPr>
-            <m:t xml:space="preserve">=16.544A and </m:t>
+            <m:t xml:space="preserve">=15.671A and </m:t>
           </m:r>
           <m:sSub>
             <m:sSubPr>
@@ -2526,7 +2475,7 @@
             <w:rPr>
               <w:rFonts w:ascii="Cambria Math" w:hAnsi="Cambria Math"/>
             </w:rPr>
-            <m:t>=152.3V</m:t>
+            <m:t>=153.232V</m:t>
           </m:r>
         </m:oMath>
       </m:oMathPara>
@@ -2689,53 +2638,15 @@
                 <w:rPr>
                   <w:rFonts w:ascii="Cambria Math" w:eastAsiaTheme="minorEastAsia" w:hAnsi="Cambria Math"/>
                 </w:rPr>
-                <m:t>1</m:t>
-              </m:r>
-              <m:r>
-                <w:rPr>
-                  <w:rFonts w:ascii="Cambria Math" w:eastAsiaTheme="minorEastAsia" w:hAnsi="Cambria Math"/>
-                </w:rPr>
-                <m:t>52.3</m:t>
-              </m:r>
-              <m:r>
-                <w:rPr>
-                  <w:rFonts w:ascii="Cambria Math" w:eastAsiaTheme="minorEastAsia" w:hAnsi="Cambria Math"/>
-                </w:rPr>
-                <m:t>V</m:t>
+                <m:t>153.232V</m:t>
               </m:r>
             </m:num>
             <m:den>
-              <m:f>
-                <m:fPr>
-                  <m:ctrlPr>
-                    <w:rPr>
-                      <w:rFonts w:ascii="Cambria Math" w:eastAsiaTheme="minorEastAsia" w:hAnsi="Cambria Math"/>
-                      <w:i/>
-                    </w:rPr>
-                  </m:ctrlPr>
-                </m:fPr>
-                <m:num>
-                  <m:r>
-                    <w:rPr>
-                      <w:rFonts w:ascii="Cambria Math" w:eastAsiaTheme="minorEastAsia" w:hAnsi="Cambria Math"/>
-                    </w:rPr>
-                    <m:t>170V</m:t>
-                  </m:r>
-                </m:num>
-                <m:den>
-                  <m:r>
-                    <w:rPr>
-                      <w:rFonts w:ascii="Cambria Math" w:eastAsiaTheme="minorEastAsia" w:hAnsi="Cambria Math"/>
-                    </w:rPr>
-                    <m:t>210 Ohm</m:t>
-                  </m:r>
-                </m:den>
-              </m:f>
-              <m:r>
-                <w:rPr>
-                  <w:rFonts w:ascii="Cambria Math" w:eastAsiaTheme="minorEastAsia" w:hAnsi="Cambria Math"/>
-                </w:rPr>
-                <m:t>×1.185H</m:t>
+              <m:r>
+                <w:rPr>
+                  <w:rFonts w:ascii="Cambria Math" w:eastAsiaTheme="minorEastAsia" w:hAnsi="Cambria Math"/>
+                </w:rPr>
+                <m:t>1.048A×1.185H</m:t>
               </m:r>
             </m:den>
           </m:f>
@@ -2743,44 +2654,13 @@
             <w:rPr>
               <w:rFonts w:ascii="Cambria Math" w:eastAsiaTheme="minorEastAsia" w:hAnsi="Cambria Math"/>
             </w:rPr>
-            <m:t>=1</m:t>
-          </m:r>
-          <m:r>
-            <w:rPr>
-              <w:rFonts w:ascii="Cambria Math" w:eastAsiaTheme="minorEastAsia" w:hAnsi="Cambria Math"/>
-            </w:rPr>
-            <m:t>58</m:t>
-          </m:r>
-          <m:r>
-            <w:rPr>
-              <w:rFonts w:ascii="Cambria Math" w:eastAsiaTheme="minorEastAsia" w:hAnsi="Cambria Math"/>
-            </w:rPr>
-            <m:t>.</m:t>
-          </m:r>
-          <m:r>
-            <w:rPr>
-              <w:rFonts w:ascii="Cambria Math" w:eastAsiaTheme="minorEastAsia" w:hAnsi="Cambria Math"/>
-            </w:rPr>
-            <m:t>764</m:t>
-          </m:r>
-          <m:r>
-            <w:rPr>
-              <w:rFonts w:ascii="Cambria Math" w:eastAsiaTheme="minorEastAsia" w:hAnsi="Cambria Math"/>
-            </w:rPr>
-            <m:t xml:space="preserve"> rad/s</m:t>
+            <m:t>=123.387 rad/s</m:t>
           </m:r>
         </m:oMath>
       </m:oMathPara>
     </w:p>
     <w:p>
       <w:pPr>
-        <w:rPr>
-          <w:rFonts w:eastAsiaTheme="minorEastAsia"/>
-        </w:rPr>
-      </w:pPr>
-    </w:p>
-    <w:p>
-      <w:pPr>
         <w:pStyle w:val="Balk3"/>
         <w:rPr>
           <w:rFonts w:eastAsiaTheme="minorEastAsia"/>
@@ -2816,14 +2696,7 @@
         <w:rPr>
           <w:rFonts w:eastAsiaTheme="minorEastAsia"/>
         </w:rPr>
-        <w:t xml:space="preserve">=0 rad/s and </w:t>
-      </w:r>
-      <w:proofErr w:type="spellStart"/>
-      <w:r>
-        <w:rPr>
-          <w:rFonts w:eastAsiaTheme="minorEastAsia"/>
-        </w:rPr>
-        <w:t>E</w:t>
+        <w:t>=0 rad/s and E</w:t>
       </w:r>
       <w:r>
         <w:rPr>
@@ -2832,7 +2705,6 @@
         </w:rPr>
         <w:t>a</w:t>
       </w:r>
-      <w:proofErr w:type="spellEnd"/>
       <w:r>
         <w:rPr>
           <w:rFonts w:eastAsiaTheme="minorEastAsia"/>

</xml_diff>